<commit_message>
commit everything and save
</commit_message>
<xml_diff>
--- a/R/Projects_2017/Report_1/Working Report-1.docx
+++ b/R/Projects_2017/Report_1/Working Report-1.docx
@@ -37,7 +37,24 @@
       </w:pPr>
       <w:r>
         <w:rPr/>
-        <w:t>Run simulation with 5000 individuals and 8000 individuals, per each run consider different cases defined below:</w:t>
+        <w:t xml:space="preserve">Run simulation with 5000 individuals and 8000 individuals, per each run consider different cases </w:t>
+      </w:r>
+      <w:r>
+        <w:rPr/>
+        <w:t xml:space="preserve">as </w:t>
+      </w:r>
+      <w:r>
+        <w:rPr/>
+        <w:t>defined below.</w:t>
+      </w:r>
+    </w:p>
+    <w:p>
+      <w:pPr>
+        <w:pStyle w:val="Normal"/>
+        <w:rPr/>
+      </w:pPr>
+      <w:r>
+        <w:rPr/>
       </w:r>
     </w:p>
     <w:p>
@@ -63,169 +80,17 @@
           <w:b/>
           <w:bCs/>
         </w:rPr>
-        <w:t>Scenario 1</w:t>
-      </w:r>
-    </w:p>
-    <w:p>
-      <w:pPr>
-        <w:pStyle w:val="Normal"/>
-        <w:rPr/>
-      </w:pPr>
-      <w:r>
-        <w:rPr/>
-      </w:r>
-    </w:p>
-    <w:p>
-      <w:pPr>
-        <w:pStyle w:val="Normal"/>
-        <w:numPr>
-          <w:ilvl w:val="0"/>
-          <w:numId w:val="1"/>
-        </w:numPr>
-        <w:rPr/>
-      </w:pPr>
-      <w:r>
-        <w:rPr/>
-        <w:t>one subtype of the virus (HIV-1-</w:t>
-      </w:r>
-      <w:r>
-        <w:rPr/>
-        <w:t>C</w:t>
-      </w:r>
-      <w:r>
-        <w:rPr/>
-        <w:t>) for all seeds</w:t>
-      </w:r>
-    </w:p>
-    <w:p>
-      <w:pPr>
-        <w:pStyle w:val="Normal"/>
-        <w:numPr>
-          <w:ilvl w:val="0"/>
-          <w:numId w:val="1"/>
-        </w:numPr>
-        <w:rPr/>
-      </w:pPr>
-      <w:r>
-        <w:rPr/>
-        <w:t>complete sampling for a transmission network of one seed</w:t>
-      </w:r>
-    </w:p>
-    <w:p>
-      <w:pPr>
-        <w:pStyle w:val="Normal"/>
-        <w:numPr>
-          <w:ilvl w:val="0"/>
-          <w:numId w:val="1"/>
-        </w:numPr>
-        <w:rPr/>
-      </w:pPr>
-      <w:r>
-        <w:rPr/>
-        <w:t>same sampling time interval (e.g.: five or three years) for a transmission network of one seed</w:t>
-      </w:r>
-    </w:p>
-    <w:p>
-      <w:pPr>
-        <w:pStyle w:val="Normal"/>
-        <w:rPr/>
-      </w:pPr>
-      <w:r>
-        <w:rPr/>
-      </w:r>
-    </w:p>
-    <w:p>
-      <w:pPr>
-        <w:pStyle w:val="Heading1"/>
-        <w:rPr>
-          <w:b/>
-          <w:b/>
-          <w:bCs/>
-        </w:rPr>
-      </w:pPr>
-      <w:r>
-        <w:rPr>
-          <w:b/>
-          <w:bCs/>
-        </w:rPr>
-        <w:t>Scenario 2</w:t>
-      </w:r>
-    </w:p>
-    <w:p>
-      <w:pPr>
-        <w:pStyle w:val="Normal"/>
-        <w:rPr/>
-      </w:pPr>
-      <w:r>
-        <w:rPr/>
-      </w:r>
-    </w:p>
-    <w:p>
-      <w:pPr>
-        <w:pStyle w:val="Normal"/>
-        <w:numPr>
-          <w:ilvl w:val="0"/>
-          <w:numId w:val="1"/>
-        </w:numPr>
-        <w:rPr/>
-      </w:pPr>
-      <w:r>
-        <w:rPr/>
-        <w:t>one subtype of the virus (HIV-1-</w:t>
-      </w:r>
-      <w:r>
-        <w:rPr/>
-        <w:t>C</w:t>
-      </w:r>
-      <w:r>
-        <w:rPr/>
-        <w:t>) for all seeds</w:t>
-      </w:r>
-    </w:p>
-    <w:p>
-      <w:pPr>
-        <w:pStyle w:val="Normal"/>
-        <w:numPr>
-          <w:ilvl w:val="0"/>
-          <w:numId w:val="1"/>
-        </w:numPr>
-        <w:rPr/>
-      </w:pPr>
-      <w:r>
-        <w:rPr/>
-        <w:t>complete sampling for a transmission network of all seeds</w:t>
-      </w:r>
-    </w:p>
-    <w:p>
-      <w:pPr>
-        <w:pStyle w:val="Normal"/>
-        <w:numPr>
-          <w:ilvl w:val="0"/>
-          <w:numId w:val="1"/>
-        </w:numPr>
-        <w:rPr/>
-      </w:pPr>
-      <w:r>
-        <w:rPr/>
-        <w:t>same sampling time interval (e.g.: five or three years) for a transmission network of all seeds</w:t>
-      </w:r>
-    </w:p>
-    <w:p>
-      <w:pPr>
-        <w:pStyle w:val="Normal"/>
-        <w:rPr/>
-      </w:pPr>
-      <w:r>
-        <w:rPr/>
-      </w:r>
-    </w:p>
-    <w:p>
-      <w:pPr>
-        <w:pStyle w:val="Normal"/>
-        <w:rPr/>
-      </w:pPr>
-      <w:r>
-        <w:rPr/>
+        <w:t>Preparing strain variants of HIV-1</w:t>
+      </w:r>
+    </w:p>
+    <w:p>
+      <w:pPr>
+        <w:pStyle w:val="Normal"/>
+        <w:rPr/>
+      </w:pPr>
+      <w:r>
+        <w:rPr/>
+        <w:t>Four varinats will be consodered in the experiments: HIV-1 subtype A, B, C, D, and G.</w:t>
       </w:r>
     </w:p>
     <w:p>
@@ -272,7 +137,7 @@
       <w:r>
         <w:rPr/>
         <w:drawing>
-          <wp:anchor behindDoc="0" distT="0" distB="0" distL="0" distR="0" simplePos="0" locked="0" layoutInCell="1" allowOverlap="1" relativeHeight="2">
+          <wp:anchor behindDoc="0" distT="0" distB="0" distL="0" distR="0" simplePos="0" locked="0" layoutInCell="1" allowOverlap="1" relativeHeight="3">
             <wp:simplePos x="0" y="0"/>
             <wp:positionH relativeFrom="column">
               <wp:posOffset>988695</wp:posOffset>
@@ -456,7 +321,7 @@
       <w:r>
         <w:rPr/>
         <w:drawing>
-          <wp:anchor behindDoc="0" distT="0" distB="0" distL="0" distR="0" simplePos="0" locked="0" layoutInCell="1" allowOverlap="1" relativeHeight="3">
+          <wp:anchor behindDoc="0" distT="0" distB="0" distL="0" distR="0" simplePos="0" locked="0" layoutInCell="1" allowOverlap="1" relativeHeight="4">
             <wp:simplePos x="0" y="0"/>
             <wp:positionH relativeFrom="column">
               <wp:align>center</wp:align>
@@ -1023,28 +888,33 @@
     </w:p>
     <w:p>
       <w:pPr>
+        <w:pStyle w:val="Normal"/>
+        <w:rPr/>
+      </w:pPr>
+      <w:r>
+        <w:rPr/>
+      </w:r>
+    </w:p>
+    <w:p>
+      <w:pPr>
+        <w:pStyle w:val="Normal"/>
+        <w:rPr/>
+      </w:pPr>
+      <w:r>
+        <w:rPr/>
+      </w:r>
+    </w:p>
+    <w:p>
+      <w:pPr>
         <w:pStyle w:val="Heading1"/>
-        <w:rPr>
-          <w:b/>
+        <w:rPr/>
+      </w:pPr>
+      <w:r>
+        <w:rPr>
           <w:b/>
           <w:bCs/>
         </w:rPr>
-      </w:pPr>
-      <w:r>
-        <w:rPr>
-          <w:b/>
-          <w:bCs/>
-        </w:rPr>
-        <w:t>Scenario 3</w:t>
-      </w:r>
-    </w:p>
-    <w:p>
-      <w:pPr>
-        <w:pStyle w:val="Normal"/>
-        <w:rPr/>
-      </w:pPr>
-      <w:r>
-        <w:rPr/>
+        <w:t>Scenario 1</w:t>
       </w:r>
     </w:p>
     <w:p>
@@ -1058,21 +928,7 @@
       </w:pPr>
       <w:r>
         <w:rPr/>
-        <w:t>different subtypes of the virus (HIV-1</w:t>
-      </w:r>
-      <w:bookmarkStart w:id="0" w:name="__DdeLink__156_1024011965"/>
-      <w:r>
-        <w:rPr/>
-        <w:t>-</w:t>
-      </w:r>
-      <w:r>
-        <w:rPr/>
-        <w:t>A-C-D-G</w:t>
-      </w:r>
-      <w:bookmarkEnd w:id="0"/>
-      <w:r>
-        <w:rPr/>
-        <w:t>) for all seeds</w:t>
+        <w:t>one subtype of the virus (HIV-1-C) for all seeds</w:t>
       </w:r>
     </w:p>
     <w:p>
@@ -1115,27 +971,14 @@
     <w:p>
       <w:pPr>
         <w:pStyle w:val="Heading1"/>
-        <w:rPr>
-          <w:b/>
+        <w:rPr/>
+      </w:pPr>
+      <w:r>
+        <w:rPr>
           <w:b/>
           <w:bCs/>
         </w:rPr>
-      </w:pPr>
-      <w:r>
-        <w:rPr>
-          <w:b/>
-          <w:bCs/>
-        </w:rPr>
-        <w:t>Scenario 4</w:t>
-      </w:r>
-    </w:p>
-    <w:p>
-      <w:pPr>
-        <w:pStyle w:val="Normal"/>
-        <w:rPr/>
-      </w:pPr>
-      <w:r>
-        <w:rPr/>
+        <w:t>Scenario 2</w:t>
       </w:r>
     </w:p>
     <w:p>
@@ -1149,15 +992,7 @@
       </w:pPr>
       <w:r>
         <w:rPr/>
-        <w:t>different subtypes of the virus (HIV-</w:t>
-      </w:r>
-      <w:r>
-        <w:rPr/>
-        <w:t>1-A-C-D-G</w:t>
-      </w:r>
-      <w:r>
-        <w:rPr/>
-        <w:t>) for all seeds</w:t>
+        <w:t>one subtype of the virus (HIV-1-C) for all seeds</w:t>
       </w:r>
     </w:p>
     <w:p>
@@ -1209,7 +1044,6 @@
     <w:p>
       <w:pPr>
         <w:pStyle w:val="Heading1"/>
-        <w:jc w:val="center"/>
         <w:rPr/>
       </w:pPr>
       <w:r>
@@ -1217,6 +1051,154 @@
           <w:b/>
           <w:bCs/>
         </w:rPr>
+        <w:t>Scenario 3</w:t>
+      </w:r>
+    </w:p>
+    <w:p>
+      <w:pPr>
+        <w:pStyle w:val="Normal"/>
+        <w:numPr>
+          <w:ilvl w:val="0"/>
+          <w:numId w:val="1"/>
+        </w:numPr>
+        <w:rPr/>
+      </w:pPr>
+      <w:r>
+        <w:rPr/>
+        <w:t>different subtypes of the virus (HIV-1</w:t>
+      </w:r>
+      <w:bookmarkStart w:id="0" w:name="__DdeLink__156_1024011965"/>
+      <w:r>
+        <w:rPr/>
+        <w:t>-A-C-D-G</w:t>
+      </w:r>
+      <w:bookmarkEnd w:id="0"/>
+      <w:r>
+        <w:rPr/>
+        <w:t>) for all seeds</w:t>
+      </w:r>
+    </w:p>
+    <w:p>
+      <w:pPr>
+        <w:pStyle w:val="Normal"/>
+        <w:numPr>
+          <w:ilvl w:val="0"/>
+          <w:numId w:val="1"/>
+        </w:numPr>
+        <w:rPr/>
+      </w:pPr>
+      <w:r>
+        <w:rPr/>
+        <w:t>complete sampling for a transmission network of one seed</w:t>
+      </w:r>
+    </w:p>
+    <w:p>
+      <w:pPr>
+        <w:pStyle w:val="Normal"/>
+        <w:numPr>
+          <w:ilvl w:val="0"/>
+          <w:numId w:val="1"/>
+        </w:numPr>
+        <w:rPr/>
+      </w:pPr>
+      <w:r>
+        <w:rPr/>
+        <w:t>same sampling time interval (e.g.: five or three years) for a transmission network of one seed</w:t>
+      </w:r>
+    </w:p>
+    <w:p>
+      <w:pPr>
+        <w:pStyle w:val="Normal"/>
+        <w:rPr/>
+      </w:pPr>
+      <w:r>
+        <w:rPr/>
+      </w:r>
+    </w:p>
+    <w:p>
+      <w:pPr>
+        <w:pStyle w:val="Heading1"/>
+        <w:rPr/>
+      </w:pPr>
+      <w:r>
+        <w:rPr>
+          <w:b/>
+          <w:bCs/>
+        </w:rPr>
+        <w:t>Scenario 4</w:t>
+      </w:r>
+    </w:p>
+    <w:p>
+      <w:pPr>
+        <w:pStyle w:val="Normal"/>
+        <w:numPr>
+          <w:ilvl w:val="0"/>
+          <w:numId w:val="1"/>
+        </w:numPr>
+        <w:rPr/>
+      </w:pPr>
+      <w:r>
+        <w:rPr/>
+        <w:t>different subtypes of the virus (HIV-1-A-C-D-G) for all seeds</w:t>
+      </w:r>
+    </w:p>
+    <w:p>
+      <w:pPr>
+        <w:pStyle w:val="Normal"/>
+        <w:numPr>
+          <w:ilvl w:val="0"/>
+          <w:numId w:val="1"/>
+        </w:numPr>
+        <w:rPr/>
+      </w:pPr>
+      <w:r>
+        <w:rPr/>
+        <w:t>complete sampling for a transmission network of all seeds</w:t>
+      </w:r>
+    </w:p>
+    <w:p>
+      <w:pPr>
+        <w:pStyle w:val="Normal"/>
+        <w:numPr>
+          <w:ilvl w:val="0"/>
+          <w:numId w:val="1"/>
+        </w:numPr>
+        <w:rPr/>
+      </w:pPr>
+      <w:r>
+        <w:rPr/>
+        <w:t>same sampling time interval (e.g.: five or three years) for a transmission network of all seeds</w:t>
+      </w:r>
+    </w:p>
+    <w:p>
+      <w:pPr>
+        <w:pStyle w:val="Normal"/>
+        <w:rPr/>
+      </w:pPr>
+      <w:r>
+        <w:rPr/>
+      </w:r>
+    </w:p>
+    <w:p>
+      <w:pPr>
+        <w:pStyle w:val="Normal"/>
+        <w:rPr/>
+      </w:pPr>
+      <w:r>
+        <w:rPr/>
+      </w:r>
+    </w:p>
+    <w:p>
+      <w:pPr>
+        <w:pStyle w:val="Heading1"/>
+        <w:jc w:val="center"/>
+        <w:rPr/>
+      </w:pPr>
+      <w:r>
+        <w:rPr>
+          <w:b/>
+          <w:bCs/>
+        </w:rPr>
         <w:t>Sequence coverage and missingness mechanisms: Diagnosis event</w:t>
       </w:r>
     </w:p>
@@ -1281,7 +1263,7 @@
       <w:r>
         <w:rPr/>
         <w:drawing>
-          <wp:anchor behindDoc="0" distT="0" distB="0" distL="0" distR="0" simplePos="0" locked="0" layoutInCell="1" allowOverlap="1" relativeHeight="4">
+          <wp:anchor behindDoc="0" distT="0" distB="0" distL="0" distR="0" simplePos="0" locked="0" layoutInCell="1" allowOverlap="1" relativeHeight="2">
             <wp:simplePos x="0" y="0"/>
             <wp:positionH relativeFrom="column">
               <wp:align>center</wp:align>
@@ -2812,6 +2794,258 @@
       <w:rFonts w:cs="OpenSymbol"/>
     </w:rPr>
   </w:style>
+  <w:style w:type="character" w:styleId="ListLabel55">
+    <w:name w:val="ListLabel 55"/>
+    <w:qFormat/>
+    <w:rPr>
+      <w:rFonts w:cs="OpenSymbol"/>
+    </w:rPr>
+  </w:style>
+  <w:style w:type="character" w:styleId="ListLabel56">
+    <w:name w:val="ListLabel 56"/>
+    <w:qFormat/>
+    <w:rPr>
+      <w:rFonts w:cs="OpenSymbol"/>
+    </w:rPr>
+  </w:style>
+  <w:style w:type="character" w:styleId="ListLabel57">
+    <w:name w:val="ListLabel 57"/>
+    <w:qFormat/>
+    <w:rPr>
+      <w:rFonts w:cs="OpenSymbol"/>
+    </w:rPr>
+  </w:style>
+  <w:style w:type="character" w:styleId="ListLabel58">
+    <w:name w:val="ListLabel 58"/>
+    <w:qFormat/>
+    <w:rPr>
+      <w:rFonts w:cs="OpenSymbol"/>
+    </w:rPr>
+  </w:style>
+  <w:style w:type="character" w:styleId="ListLabel59">
+    <w:name w:val="ListLabel 59"/>
+    <w:qFormat/>
+    <w:rPr>
+      <w:rFonts w:cs="OpenSymbol"/>
+    </w:rPr>
+  </w:style>
+  <w:style w:type="character" w:styleId="ListLabel60">
+    <w:name w:val="ListLabel 60"/>
+    <w:qFormat/>
+    <w:rPr>
+      <w:rFonts w:cs="OpenSymbol"/>
+    </w:rPr>
+  </w:style>
+  <w:style w:type="character" w:styleId="ListLabel61">
+    <w:name w:val="ListLabel 61"/>
+    <w:qFormat/>
+    <w:rPr>
+      <w:rFonts w:cs="OpenSymbol"/>
+    </w:rPr>
+  </w:style>
+  <w:style w:type="character" w:styleId="ListLabel62">
+    <w:name w:val="ListLabel 62"/>
+    <w:qFormat/>
+    <w:rPr>
+      <w:rFonts w:cs="OpenSymbol"/>
+    </w:rPr>
+  </w:style>
+  <w:style w:type="character" w:styleId="ListLabel63">
+    <w:name w:val="ListLabel 63"/>
+    <w:qFormat/>
+    <w:rPr>
+      <w:rFonts w:cs="OpenSymbol"/>
+    </w:rPr>
+  </w:style>
+  <w:style w:type="character" w:styleId="ListLabel64">
+    <w:name w:val="ListLabel 64"/>
+    <w:qFormat/>
+    <w:rPr>
+      <w:rFonts w:cs="OpenSymbol"/>
+    </w:rPr>
+  </w:style>
+  <w:style w:type="character" w:styleId="ListLabel65">
+    <w:name w:val="ListLabel 65"/>
+    <w:qFormat/>
+    <w:rPr>
+      <w:rFonts w:cs="OpenSymbol"/>
+    </w:rPr>
+  </w:style>
+  <w:style w:type="character" w:styleId="ListLabel66">
+    <w:name w:val="ListLabel 66"/>
+    <w:qFormat/>
+    <w:rPr>
+      <w:rFonts w:cs="OpenSymbol"/>
+    </w:rPr>
+  </w:style>
+  <w:style w:type="character" w:styleId="ListLabel67">
+    <w:name w:val="ListLabel 67"/>
+    <w:qFormat/>
+    <w:rPr>
+      <w:rFonts w:cs="OpenSymbol"/>
+    </w:rPr>
+  </w:style>
+  <w:style w:type="character" w:styleId="ListLabel68">
+    <w:name w:val="ListLabel 68"/>
+    <w:qFormat/>
+    <w:rPr>
+      <w:rFonts w:cs="OpenSymbol"/>
+    </w:rPr>
+  </w:style>
+  <w:style w:type="character" w:styleId="ListLabel69">
+    <w:name w:val="ListLabel 69"/>
+    <w:qFormat/>
+    <w:rPr>
+      <w:rFonts w:cs="OpenSymbol"/>
+    </w:rPr>
+  </w:style>
+  <w:style w:type="character" w:styleId="ListLabel70">
+    <w:name w:val="ListLabel 70"/>
+    <w:qFormat/>
+    <w:rPr>
+      <w:rFonts w:cs="OpenSymbol"/>
+    </w:rPr>
+  </w:style>
+  <w:style w:type="character" w:styleId="ListLabel71">
+    <w:name w:val="ListLabel 71"/>
+    <w:qFormat/>
+    <w:rPr>
+      <w:rFonts w:cs="OpenSymbol"/>
+    </w:rPr>
+  </w:style>
+  <w:style w:type="character" w:styleId="ListLabel72">
+    <w:name w:val="ListLabel 72"/>
+    <w:qFormat/>
+    <w:rPr>
+      <w:rFonts w:cs="OpenSymbol"/>
+    </w:rPr>
+  </w:style>
+  <w:style w:type="character" w:styleId="ListLabel73">
+    <w:name w:val="ListLabel 73"/>
+    <w:qFormat/>
+    <w:rPr>
+      <w:rFonts w:cs="OpenSymbol"/>
+    </w:rPr>
+  </w:style>
+  <w:style w:type="character" w:styleId="ListLabel74">
+    <w:name w:val="ListLabel 74"/>
+    <w:qFormat/>
+    <w:rPr>
+      <w:rFonts w:cs="OpenSymbol"/>
+    </w:rPr>
+  </w:style>
+  <w:style w:type="character" w:styleId="ListLabel75">
+    <w:name w:val="ListLabel 75"/>
+    <w:qFormat/>
+    <w:rPr>
+      <w:rFonts w:cs="OpenSymbol"/>
+    </w:rPr>
+  </w:style>
+  <w:style w:type="character" w:styleId="ListLabel76">
+    <w:name w:val="ListLabel 76"/>
+    <w:qFormat/>
+    <w:rPr>
+      <w:rFonts w:cs="OpenSymbol"/>
+    </w:rPr>
+  </w:style>
+  <w:style w:type="character" w:styleId="ListLabel77">
+    <w:name w:val="ListLabel 77"/>
+    <w:qFormat/>
+    <w:rPr>
+      <w:rFonts w:cs="OpenSymbol"/>
+    </w:rPr>
+  </w:style>
+  <w:style w:type="character" w:styleId="ListLabel78">
+    <w:name w:val="ListLabel 78"/>
+    <w:qFormat/>
+    <w:rPr>
+      <w:rFonts w:cs="OpenSymbol"/>
+    </w:rPr>
+  </w:style>
+  <w:style w:type="character" w:styleId="ListLabel79">
+    <w:name w:val="ListLabel 79"/>
+    <w:qFormat/>
+    <w:rPr>
+      <w:rFonts w:cs="OpenSymbol"/>
+    </w:rPr>
+  </w:style>
+  <w:style w:type="character" w:styleId="ListLabel80">
+    <w:name w:val="ListLabel 80"/>
+    <w:qFormat/>
+    <w:rPr>
+      <w:rFonts w:cs="OpenSymbol"/>
+    </w:rPr>
+  </w:style>
+  <w:style w:type="character" w:styleId="ListLabel81">
+    <w:name w:val="ListLabel 81"/>
+    <w:qFormat/>
+    <w:rPr>
+      <w:rFonts w:cs="OpenSymbol"/>
+    </w:rPr>
+  </w:style>
+  <w:style w:type="character" w:styleId="ListLabel82">
+    <w:name w:val="ListLabel 82"/>
+    <w:qFormat/>
+    <w:rPr>
+      <w:rFonts w:cs="OpenSymbol"/>
+    </w:rPr>
+  </w:style>
+  <w:style w:type="character" w:styleId="ListLabel83">
+    <w:name w:val="ListLabel 83"/>
+    <w:qFormat/>
+    <w:rPr>
+      <w:rFonts w:cs="OpenSymbol"/>
+    </w:rPr>
+  </w:style>
+  <w:style w:type="character" w:styleId="ListLabel84">
+    <w:name w:val="ListLabel 84"/>
+    <w:qFormat/>
+    <w:rPr>
+      <w:rFonts w:cs="OpenSymbol"/>
+    </w:rPr>
+  </w:style>
+  <w:style w:type="character" w:styleId="ListLabel85">
+    <w:name w:val="ListLabel 85"/>
+    <w:qFormat/>
+    <w:rPr>
+      <w:rFonts w:cs="OpenSymbol"/>
+    </w:rPr>
+  </w:style>
+  <w:style w:type="character" w:styleId="ListLabel86">
+    <w:name w:val="ListLabel 86"/>
+    <w:qFormat/>
+    <w:rPr>
+      <w:rFonts w:cs="OpenSymbol"/>
+    </w:rPr>
+  </w:style>
+  <w:style w:type="character" w:styleId="ListLabel87">
+    <w:name w:val="ListLabel 87"/>
+    <w:qFormat/>
+    <w:rPr>
+      <w:rFonts w:cs="OpenSymbol"/>
+    </w:rPr>
+  </w:style>
+  <w:style w:type="character" w:styleId="ListLabel88">
+    <w:name w:val="ListLabel 88"/>
+    <w:qFormat/>
+    <w:rPr>
+      <w:rFonts w:cs="OpenSymbol"/>
+    </w:rPr>
+  </w:style>
+  <w:style w:type="character" w:styleId="ListLabel89">
+    <w:name w:val="ListLabel 89"/>
+    <w:qFormat/>
+    <w:rPr>
+      <w:rFonts w:cs="OpenSymbol"/>
+    </w:rPr>
+  </w:style>
+  <w:style w:type="character" w:styleId="ListLabel90">
+    <w:name w:val="ListLabel 90"/>
+    <w:qFormat/>
+    <w:rPr>
+      <w:rFonts w:cs="OpenSymbol"/>
+    </w:rPr>
+  </w:style>
   <w:style w:type="paragraph" w:styleId="Heading">
     <w:name w:val="Heading"/>
     <w:basedOn w:val="Normal"/>

</xml_diff>

<commit_message>
commit everythin to save
</commit_message>
<xml_diff>
--- a/R/Projects_2017/Report_1/Working Report-1.docx
+++ b/R/Projects_2017/Report_1/Working Report-1.docx
@@ -37,15 +37,7 @@
       </w:pPr>
       <w:r>
         <w:rPr/>
-        <w:t xml:space="preserve">Run simulation with 5000 individuals and 8000 individuals, per each run consider different cases </w:t>
-      </w:r>
-      <w:r>
-        <w:rPr/>
-        <w:t xml:space="preserve">as </w:t>
-      </w:r>
-      <w:r>
-        <w:rPr/>
-        <w:t>defined below.</w:t>
+        <w:t>Run simulation with 5000 individuals and 8000 individuals, per each run consider different cases as defined below.</w:t>
       </w:r>
     </w:p>
     <w:p>
@@ -69,28 +61,157 @@
     <w:p>
       <w:pPr>
         <w:pStyle w:val="Heading1"/>
-        <w:rPr>
-          <w:b/>
-          <w:b/>
-          <w:bCs/>
-        </w:rPr>
-      </w:pPr>
-      <w:r>
-        <w:rPr>
-          <w:b/>
-          <w:bCs/>
-        </w:rPr>
-        <w:t>Preparing strain variants of HIV-1</w:t>
-      </w:r>
-    </w:p>
-    <w:p>
-      <w:pPr>
-        <w:pStyle w:val="Normal"/>
-        <w:rPr/>
-      </w:pPr>
-      <w:r>
-        <w:rPr/>
-        <w:t>Four varinats will be consodered in the experiments: HIV-1 subtype A, B, C, D, and G.</w:t>
+        <w:rPr/>
+      </w:pPr>
+      <w:r>
+        <w:rPr>
+          <w:b/>
+          <w:bCs/>
+        </w:rPr>
+        <w:t xml:space="preserve">Preparing </w:t>
+      </w:r>
+      <w:r>
+        <w:rPr>
+          <w:b/>
+          <w:bCs/>
+        </w:rPr>
+        <w:t xml:space="preserve">different strains </w:t>
+      </w:r>
+      <w:r>
+        <w:rPr>
+          <w:b/>
+          <w:bCs/>
+        </w:rPr>
+        <w:t>of HIV-1</w:t>
+      </w:r>
+    </w:p>
+    <w:p>
+      <w:pPr>
+        <w:pStyle w:val="Normal"/>
+        <w:rPr/>
+      </w:pPr>
+      <w:r>
+        <w:rPr/>
+        <w:t>Four vari</w:t>
+      </w:r>
+      <w:r>
+        <w:rPr/>
+        <w:t>ant</w:t>
+      </w:r>
+      <w:r>
+        <w:rPr/>
+        <w:t>s will be cons</w:t>
+      </w:r>
+      <w:r>
+        <w:rPr/>
+        <w:t>i</w:t>
+      </w:r>
+      <w:r>
+        <w:rPr/>
+        <w:t xml:space="preserve">dered in the experiments: HIV-1 subtype A, B, C, D, and G; </w:t>
+      </w:r>
+      <w:r>
+        <w:rPr/>
+        <w:t xml:space="preserve">and only the </w:t>
+      </w:r>
+      <w:r>
+        <w:rPr>
+          <w:b/>
+          <w:bCs/>
+          <w:i/>
+          <w:iCs/>
+          <w:highlight w:val="yellow"/>
+        </w:rPr>
+        <w:t>pol gene</w:t>
+      </w:r>
+      <w:r>
+        <w:rPr/>
+        <w:t xml:space="preserve"> will se used in the simulations.</w:t>
+      </w:r>
+    </w:p>
+    <w:p>
+      <w:pPr>
+        <w:pStyle w:val="Normal"/>
+        <w:rPr/>
+      </w:pPr>
+      <w:r>
+        <w:rPr/>
+      </w:r>
+    </w:p>
+    <w:p>
+      <w:pPr>
+        <w:pStyle w:val="Heading2"/>
+        <w:rPr>
+          <w:b/>
+          <w:b/>
+          <w:bCs/>
+        </w:rPr>
+      </w:pPr>
+      <w:r>
+        <w:rPr>
+          <w:b/>
+          <w:bCs/>
+        </w:rPr>
+        <w:t>Subtype B</w:t>
+      </w:r>
+    </w:p>
+    <w:p>
+      <w:pPr>
+        <w:pStyle w:val="Normal"/>
+        <w:rPr/>
+      </w:pPr>
+      <w:r>
+        <w:rPr/>
+      </w:r>
+    </w:p>
+    <w:p>
+      <w:pPr>
+        <w:pStyle w:val="Normal"/>
+        <w:rPr/>
+      </w:pPr>
+      <w:r>
+        <w:rPr/>
+        <w:t xml:space="preserve">Use the reference sequence in the data base at </w:t>
+      </w:r>
+      <w:hyperlink r:id="rId2">
+        <w:r>
+          <w:rPr>
+            <w:rStyle w:val="InternetLink"/>
+          </w:rPr>
+          <w:t>https://www.hiv.lanl.gov/content/sequence/HIV/MAP/landmark.html</w:t>
+        </w:r>
+      </w:hyperlink>
+    </w:p>
+    <w:p>
+      <w:pPr>
+        <w:pStyle w:val="Normal"/>
+        <w:rPr/>
+      </w:pPr>
+      <w:r>
+        <w:rPr/>
+        <w:t>(one sequence for subtype B)</w:t>
+      </w:r>
+    </w:p>
+    <w:p>
+      <w:pPr>
+        <w:pStyle w:val="Heading2"/>
+        <w:rPr/>
+      </w:pPr>
+      <w:r>
+        <w:rPr>
+          <w:b/>
+          <w:bCs/>
+        </w:rPr>
+        <w:t>Subtypes A, B, C, D, and G</w:t>
+      </w:r>
+    </w:p>
+    <w:p>
+      <w:pPr>
+        <w:pStyle w:val="Normal"/>
+        <w:rPr/>
+      </w:pPr>
+      <w:r>
+        <w:rPr/>
       </w:r>
     </w:p>
     <w:p>
@@ -102,7 +223,7 @@
         <w:rPr/>
         <w:t xml:space="preserve">Current HIV-1 subtypes variants found in the World and in Sub-Saharan Africa: </w:t>
       </w:r>
-      <w:hyperlink r:id="rId2">
+      <w:hyperlink r:id="rId3">
         <w:r>
           <w:rPr>
             <w:rStyle w:val="InternetLink"/>
@@ -162,7 +283,7 @@
                     </pic:cNvPicPr>
                   </pic:nvPicPr>
                   <pic:blipFill>
-                    <a:blip r:embed="rId3"/>
+                    <a:blip r:embed="rId4"/>
                     <a:stretch>
                       <a:fillRect/>
                     </a:stretch>
@@ -346,7 +467,7 @@
                     </pic:cNvPicPr>
                   </pic:nvPicPr>
                   <pic:blipFill>
-                    <a:blip r:embed="rId4"/>
+                    <a:blip r:embed="rId5"/>
                     <a:stretch>
                       <a:fillRect/>
                     </a:stretch>
@@ -636,7 +757,23 @@
           <w:bCs w:val="false"/>
           <w:highlight w:val="yellow"/>
         </w:rPr>
-        <w:t>.</w:t>
+        <w:t xml:space="preserve">; </w:t>
+      </w:r>
+      <w:r>
+        <w:rPr>
+          <w:b w:val="false"/>
+          <w:bCs w:val="false"/>
+          <w:highlight w:val="yellow"/>
+        </w:rPr>
+        <w:t xml:space="preserve">and </w:t>
+      </w:r>
+      <w:r>
+        <w:rPr>
+          <w:b/>
+          <w:bCs/>
+          <w:highlight w:val="yellow"/>
+        </w:rPr>
+        <w:t>9 sequences were retained per strain subtype.</w:t>
       </w:r>
     </w:p>
     <w:p>
@@ -662,56 +799,7 @@
         <w:pStyle w:val="Normal"/>
         <w:numPr>
           <w:ilvl w:val="0"/>
-          <w:numId w:val="4"/>
-        </w:numPr>
-        <w:rPr/>
-      </w:pPr>
-      <w:r>
-        <w:rPr>
-          <w:b/>
-          <w:bCs/>
-        </w:rPr>
-        <w:t>C</w:t>
-      </w:r>
-      <w:r>
-        <w:rPr/>
-        <w:t>: full length 279-294 (</w:t>
-      </w:r>
-      <w:hyperlink r:id="rId5">
-        <w:r>
-          <w:rPr>
-            <w:rStyle w:val="InternetLink"/>
-          </w:rPr>
-          <w:t>https://www.hiv.lanl.gov/components/sequence/HIV/search/search.comp</w:t>
-        </w:r>
-      </w:hyperlink>
-      <w:r>
-        <w:rPr/>
-        <w:t xml:space="preserve">) 27/10/2017 [remove 282 &amp; 283 double 281 / remove 285 double 284 / remove 288-281, double 292] &gt;&gt; </w:t>
-      </w:r>
-      <w:r>
-        <w:rPr>
-          <w:b/>
-          <w:bCs/>
-        </w:rPr>
-        <w:t>9 sequences retained</w:t>
-      </w:r>
-    </w:p>
-    <w:p>
-      <w:pPr>
-        <w:pStyle w:val="Normal"/>
-        <w:rPr/>
-      </w:pPr>
-      <w:r>
-        <w:rPr/>
-      </w:r>
-    </w:p>
-    <w:p>
-      <w:pPr>
-        <w:pStyle w:val="Normal"/>
-        <w:numPr>
-          <w:ilvl w:val="0"/>
-          <w:numId w:val="5"/>
+          <w:numId w:val="3"/>
         </w:numPr>
         <w:rPr/>
       </w:pPr>
@@ -734,10 +822,12 @@
           <w:t>https://www.hiv.lanl.gov/components/sequence/HIV/search/d_search.comp?ssam_subtype=A%20OR%20A1%20OR%20A2&amp;ssam_organism=HIV-1&amp;ssam_sample_georegion=ssa&amp;ssam_sample_country=[A-Z</w:t>
         </w:r>
       </w:hyperlink>
-      <w:r>
-        <w:rPr/>
-        <w:t>])</w:t>
-      </w:r>
+      <w:hyperlink r:id="rId7">
+        <w:r>
+          <w:rPr/>
+          <w:t>])</w:t>
+        </w:r>
+      </w:hyperlink>
     </w:p>
     <w:p>
       <w:pPr>
@@ -762,53 +852,11 @@
           <w:b/>
           <w:bCs/>
         </w:rPr>
-        <w:t>D</w:t>
-      </w:r>
-      <w:r>
-        <w:rPr/>
-        <w:t>: not full length (+8k), 671-677 &amp; 6,9 (</w:t>
-      </w:r>
-      <w:hyperlink r:id="rId7">
-        <w:r>
-          <w:rPr>
-            <w:rStyle w:val="InternetLink"/>
-          </w:rPr>
-          <w:t>https://www.hiv.lanl.gov/components/sequence/HIV/search/search.comp</w:t>
-        </w:r>
-      </w:hyperlink>
-      <w:r>
-        <w:rPr/>
-        <w:t>)</w:t>
-      </w:r>
-    </w:p>
-    <w:p>
-      <w:pPr>
-        <w:pStyle w:val="Normal"/>
-        <w:rPr/>
-      </w:pPr>
-      <w:r>
-        <w:rPr/>
-      </w:r>
-    </w:p>
-    <w:p>
-      <w:pPr>
-        <w:pStyle w:val="Normal"/>
-        <w:numPr>
-          <w:ilvl w:val="0"/>
-          <w:numId w:val="2"/>
-        </w:numPr>
-        <w:rPr/>
-      </w:pPr>
-      <w:r>
-        <w:rPr>
-          <w:b/>
-          <w:bCs/>
-        </w:rPr>
-        <w:t>G</w:t>
-      </w:r>
-      <w:r>
-        <w:rPr/>
-        <w:t>: full length (+8k), 2, 6, 13, 583, 780, 894-897 (</w:t>
+        <w:t>C</w:t>
+      </w:r>
+      <w:r>
+        <w:rPr/>
+        <w:t>: full length 279-294 (</w:t>
       </w:r>
       <w:hyperlink r:id="rId8">
         <w:r>
@@ -820,6 +868,48 @@
       </w:hyperlink>
       <w:r>
         <w:rPr/>
+        <w:t xml:space="preserve">) 27/10/2017 [remove 282 &amp; 283 double 281 / remove 285 double 284 / remove 288-281, double 292] &gt;&gt; </w:t>
+      </w:r>
+    </w:p>
+    <w:p>
+      <w:pPr>
+        <w:pStyle w:val="Normal"/>
+        <w:rPr/>
+      </w:pPr>
+      <w:r>
+        <w:rPr/>
+      </w:r>
+    </w:p>
+    <w:p>
+      <w:pPr>
+        <w:pStyle w:val="Normal"/>
+        <w:numPr>
+          <w:ilvl w:val="0"/>
+          <w:numId w:val="3"/>
+        </w:numPr>
+        <w:rPr/>
+      </w:pPr>
+      <w:r>
+        <w:rPr>
+          <w:b/>
+          <w:bCs/>
+        </w:rPr>
+        <w:t>D</w:t>
+      </w:r>
+      <w:r>
+        <w:rPr/>
+        <w:t>: not full length (+8k), 671-677 &amp; 6,9 (</w:t>
+      </w:r>
+      <w:hyperlink r:id="rId9">
+        <w:r>
+          <w:rPr>
+            <w:rStyle w:val="InternetLink"/>
+          </w:rPr>
+          <w:t>https://www.hiv.lanl.gov/components/sequence/HIV/search/search.comp</w:t>
+        </w:r>
+      </w:hyperlink>
+      <w:r>
+        <w:rPr/>
         <w:t>)</w:t>
       </w:r>
     </w:p>
@@ -835,8 +925,55 @@
     <w:p>
       <w:pPr>
         <w:pStyle w:val="Normal"/>
-        <w:rPr/>
-      </w:pPr>
+        <w:numPr>
+          <w:ilvl w:val="0"/>
+          <w:numId w:val="2"/>
+        </w:numPr>
+        <w:rPr/>
+      </w:pPr>
+      <w:r>
+        <w:rPr>
+          <w:b/>
+          <w:bCs/>
+        </w:rPr>
+        <w:t>G</w:t>
+      </w:r>
+      <w:r>
+        <w:rPr/>
+        <w:t>: full length (+8k), 2, 6, 13, 583, 780, 894-897 (</w:t>
+      </w:r>
+      <w:hyperlink r:id="rId10">
+        <w:r>
+          <w:rPr>
+            <w:rStyle w:val="InternetLink"/>
+          </w:rPr>
+          <w:t>https://www.hiv.lanl.gov/components/sequence/HIV/search/search.comp</w:t>
+        </w:r>
+      </w:hyperlink>
+      <w:r>
+        <w:rPr/>
+        <w:t>)</w:t>
+      </w:r>
+    </w:p>
+    <w:p>
+      <w:pPr>
+        <w:pStyle w:val="Normal"/>
+        <w:rPr/>
+      </w:pPr>
+      <w:r>
+        <w:rPr/>
+      </w:r>
+    </w:p>
+    <w:p>
+      <w:pPr>
+        <w:pStyle w:val="Normal"/>
+        <w:jc w:val="left"/>
+        <w:rPr/>
+      </w:pPr>
+      <w:r>
+        <w:rPr/>
+        <w:t xml:space="preserve">Within these choosen virus retain one with less gaps and retrieve the pol gene (done with MEGA alignment). </w:t>
+      </w:r>
       <w:r>
         <w:rPr/>
         <w:t>File with the four different strains  of pol gene: “</w:t>
@@ -852,7 +989,15 @@
       </w:r>
       <w:r>
         <w:rPr/>
-        <w:t>”, file with a single strain “</w:t>
+        <w:t xml:space="preserve">”, file with a single strain </w:t>
+      </w:r>
+      <w:r>
+        <w:rPr/>
+        <w:t>are</w:t>
+      </w:r>
+      <w:r>
+        <w:rPr/>
+        <w:t xml:space="preserve"> </w:t>
       </w:r>
       <w:r>
         <w:rPr>
@@ -861,38 +1006,485 @@
           <w:i/>
           <w:iCs/>
         </w:rPr>
-        <w:t>HIV_1_C_single_pol.fas</w:t>
-      </w:r>
-      <w:r>
-        <w:rPr/>
-        <w:t>”</w:t>
-      </w:r>
-    </w:p>
-    <w:p>
-      <w:pPr>
-        <w:pStyle w:val="Normal"/>
-        <w:rPr/>
-      </w:pPr>
-      <w:r>
-        <w:rPr/>
-      </w:r>
-    </w:p>
-    <w:p>
-      <w:pPr>
-        <w:pStyle w:val="Normal"/>
-        <w:rPr/>
-      </w:pPr>
-      <w:r>
-        <w:rPr/>
-      </w:r>
-    </w:p>
-    <w:p>
-      <w:pPr>
-        <w:pStyle w:val="Normal"/>
-        <w:rPr/>
-      </w:pPr>
-      <w:r>
-        <w:rPr/>
+        <w:t>HIV_1_</w:t>
+      </w:r>
+      <w:r>
+        <w:rPr>
+          <w:b/>
+          <w:bCs/>
+          <w:i/>
+          <w:iCs/>
+        </w:rPr>
+        <w:t>A</w:t>
+      </w:r>
+      <w:r>
+        <w:rPr>
+          <w:b/>
+          <w:bCs/>
+          <w:i/>
+          <w:iCs/>
+        </w:rPr>
+        <w:t>_single_pol.fas, HIV_1_</w:t>
+      </w:r>
+      <w:r>
+        <w:rPr>
+          <w:b/>
+          <w:bCs/>
+          <w:i/>
+          <w:iCs/>
+        </w:rPr>
+        <w:t>C</w:t>
+      </w:r>
+      <w:r>
+        <w:rPr>
+          <w:b/>
+          <w:bCs/>
+          <w:i/>
+          <w:iCs/>
+        </w:rPr>
+        <w:t>_single_pol.fas, HIV_1_</w:t>
+      </w:r>
+      <w:r>
+        <w:rPr>
+          <w:b/>
+          <w:bCs/>
+          <w:i/>
+          <w:iCs/>
+        </w:rPr>
+        <w:t>D</w:t>
+      </w:r>
+      <w:r>
+        <w:rPr>
+          <w:b/>
+          <w:bCs/>
+          <w:i/>
+          <w:iCs/>
+        </w:rPr>
+        <w:t>_single_pol.fas,</w:t>
+      </w:r>
+      <w:r>
+        <w:rPr>
+          <w:b w:val="false"/>
+          <w:bCs w:val="false"/>
+          <w:i w:val="false"/>
+          <w:iCs w:val="false"/>
+        </w:rPr>
+        <w:t xml:space="preserve"> </w:t>
+      </w:r>
+      <w:r>
+        <w:rPr>
+          <w:b w:val="false"/>
+          <w:bCs w:val="false"/>
+          <w:i w:val="false"/>
+          <w:iCs w:val="false"/>
+        </w:rPr>
+        <w:t xml:space="preserve">and </w:t>
+      </w:r>
+      <w:r>
+        <w:rPr>
+          <w:b/>
+          <w:bCs/>
+          <w:i/>
+          <w:iCs/>
+        </w:rPr>
+        <w:t>HIV_1_</w:t>
+      </w:r>
+      <w:r>
+        <w:rPr>
+          <w:b/>
+          <w:bCs/>
+          <w:i/>
+          <w:iCs/>
+        </w:rPr>
+        <w:t>G</w:t>
+      </w:r>
+      <w:r>
+        <w:rPr>
+          <w:b/>
+          <w:bCs/>
+          <w:i/>
+          <w:iCs/>
+        </w:rPr>
+        <w:t>_single_pol.fas</w:t>
+      </w:r>
+      <w:r>
+        <w:rPr>
+          <w:b w:val="false"/>
+          <w:bCs w:val="false"/>
+          <w:i w:val="false"/>
+          <w:iCs w:val="false"/>
+        </w:rPr>
+        <w:t>.</w:t>
+      </w:r>
+    </w:p>
+    <w:p>
+      <w:pPr>
+        <w:pStyle w:val="Normal"/>
+        <w:rPr/>
+      </w:pPr>
+      <w:r>
+        <w:rPr/>
+      </w:r>
+    </w:p>
+    <w:p>
+      <w:pPr>
+        <w:pStyle w:val="Normal"/>
+        <w:rPr/>
+      </w:pPr>
+      <w:r>
+        <w:rPr/>
+        <w:t xml:space="preserve">Remane: </w:t>
+      </w:r>
+    </w:p>
+    <w:p>
+      <w:pPr>
+        <w:pStyle w:val="Normal"/>
+        <w:rPr>
+          <w:b/>
+          <w:b/>
+          <w:bCs/>
+          <w:color w:val="auto"/>
+          <w:highlight w:val="yellow"/>
+        </w:rPr>
+      </w:pPr>
+      <w:r>
+        <w:rPr>
+          <w:b/>
+          <w:bCs/>
+          <w:color w:val="auto"/>
+          <w:highlight w:val="yellow"/>
+        </w:rPr>
+      </w:r>
+    </w:p>
+    <w:p>
+      <w:pPr>
+        <w:pStyle w:val="Normal"/>
+        <w:numPr>
+          <w:ilvl w:val="0"/>
+          <w:numId w:val="4"/>
+        </w:numPr>
+        <w:rPr>
+          <w:b/>
+          <w:b/>
+          <w:bCs/>
+          <w:color w:val="auto"/>
+          <w:highlight w:val="yellow"/>
+        </w:rPr>
+      </w:pPr>
+      <w:r>
+        <w:rPr>
+          <w:b/>
+          <w:bCs/>
+          <w:color w:val="auto"/>
+          <w:highlight w:val="yellow"/>
+        </w:rPr>
+        <w:t>hiv.seq.A.pol.i.fasta</w:t>
+      </w:r>
+    </w:p>
+    <w:p>
+      <w:pPr>
+        <w:pStyle w:val="Normal"/>
+        <w:numPr>
+          <w:ilvl w:val="0"/>
+          <w:numId w:val="4"/>
+        </w:numPr>
+        <w:rPr>
+          <w:b/>
+          <w:b/>
+          <w:bCs/>
+          <w:color w:val="auto"/>
+          <w:highlight w:val="yellow"/>
+        </w:rPr>
+      </w:pPr>
+      <w:r>
+        <w:rPr>
+          <w:b/>
+          <w:bCs/>
+          <w:color w:val="auto"/>
+          <w:highlight w:val="yellow"/>
+        </w:rPr>
+        <w:t>hiv.seq.B.pol.i.fasta</w:t>
+      </w:r>
+    </w:p>
+    <w:p>
+      <w:pPr>
+        <w:pStyle w:val="Normal"/>
+        <w:numPr>
+          <w:ilvl w:val="0"/>
+          <w:numId w:val="4"/>
+        </w:numPr>
+        <w:rPr>
+          <w:b/>
+          <w:b/>
+          <w:bCs/>
+          <w:color w:val="auto"/>
+          <w:highlight w:val="yellow"/>
+        </w:rPr>
+      </w:pPr>
+      <w:r>
+        <w:rPr>
+          <w:b/>
+          <w:bCs/>
+          <w:color w:val="auto"/>
+          <w:highlight w:val="yellow"/>
+        </w:rPr>
+        <w:t>hiv.seq.C.pol.i.fasta</w:t>
+      </w:r>
+    </w:p>
+    <w:p>
+      <w:pPr>
+        <w:pStyle w:val="Normal"/>
+        <w:numPr>
+          <w:ilvl w:val="0"/>
+          <w:numId w:val="4"/>
+        </w:numPr>
+        <w:rPr>
+          <w:b/>
+          <w:b/>
+          <w:bCs/>
+          <w:color w:val="auto"/>
+          <w:highlight w:val="yellow"/>
+        </w:rPr>
+      </w:pPr>
+      <w:r>
+        <w:rPr>
+          <w:b/>
+          <w:bCs/>
+          <w:color w:val="auto"/>
+          <w:highlight w:val="yellow"/>
+        </w:rPr>
+        <w:t>hiv.seq.D.pol.i.fasta</w:t>
+      </w:r>
+    </w:p>
+    <w:p>
+      <w:pPr>
+        <w:pStyle w:val="Normal"/>
+        <w:numPr>
+          <w:ilvl w:val="0"/>
+          <w:numId w:val="4"/>
+        </w:numPr>
+        <w:rPr>
+          <w:b/>
+          <w:b/>
+          <w:bCs/>
+          <w:color w:val="auto"/>
+          <w:highlight w:val="yellow"/>
+        </w:rPr>
+      </w:pPr>
+      <w:r>
+        <w:rPr>
+          <w:b/>
+          <w:bCs/>
+          <w:color w:val="auto"/>
+          <w:highlight w:val="yellow"/>
+        </w:rPr>
+        <w:t>hiv.seq.G.pol.i.fasta</w:t>
+      </w:r>
+    </w:p>
+    <w:p>
+      <w:pPr>
+        <w:pStyle w:val="Normal"/>
+        <w:rPr/>
+      </w:pPr>
+      <w:r>
+        <w:rPr/>
+      </w:r>
+    </w:p>
+    <w:p>
+      <w:pPr>
+        <w:pStyle w:val="Normal"/>
+        <w:rPr/>
+      </w:pPr>
+      <w:r>
+        <w:rPr/>
+        <w:t>## For all subtypes, call in R the single sequence (pol gene) per subtype, deal with gaps (e.g.: delete gaps) and simulate  evolution of each on a coalescent tree of 30 tips. Before, remove taxon labels in the input sequence files (avoid error with seq-gen ”</w:t>
+      </w:r>
+      <w:bookmarkStart w:id="0" w:name="rstudio_console_output"/>
+      <w:bookmarkEnd w:id="0"/>
+      <w:r>
+        <w:rPr>
+          <w:rFonts w:ascii="Ubuntu Mono" w:hAnsi="Ubuntu Mono"/>
+          <w:color w:val="FF628C"/>
+          <w:sz w:val="21"/>
+        </w:rPr>
+        <w:t>Tree is missing from end of sequence file</w:t>
+      </w:r>
+      <w:r>
+        <w:rPr/>
+        <w:t>”).</w:t>
+      </w:r>
+    </w:p>
+    <w:p>
+      <w:pPr>
+        <w:pStyle w:val="Normal"/>
+        <w:rPr/>
+      </w:pPr>
+      <w:r>
+        <w:rPr/>
+        <w:t>Taxons were:</w:t>
+      </w:r>
+    </w:p>
+    <w:p>
+      <w:pPr>
+        <w:pStyle w:val="Normal"/>
+        <w:rPr/>
+      </w:pPr>
+      <w:r>
+        <w:rPr/>
+      </w:r>
+    </w:p>
+    <w:p>
+      <w:pPr>
+        <w:pStyle w:val="Normal"/>
+        <w:rPr/>
+      </w:pPr>
+      <w:r>
+        <w:rPr/>
+        <w:t>1 3012</w:t>
+      </w:r>
+    </w:p>
+    <w:p>
+      <w:pPr>
+        <w:pStyle w:val="Normal"/>
+        <w:rPr/>
+      </w:pPr>
+      <w:r>
+        <w:rPr/>
+        <w:t>&gt;A1.UG.-.UG031.AB098330</w:t>
+      </w:r>
+    </w:p>
+    <w:p>
+      <w:pPr>
+        <w:pStyle w:val="Normal"/>
+        <w:rPr/>
+      </w:pPr>
+      <w:r>
+        <w:rPr/>
+      </w:r>
+    </w:p>
+    <w:p>
+      <w:pPr>
+        <w:pStyle w:val="Normal"/>
+        <w:rPr/>
+      </w:pPr>
+      <w:r>
+        <w:rPr/>
+        <w:t>1 3012</w:t>
+      </w:r>
+    </w:p>
+    <w:p>
+      <w:pPr>
+        <w:pStyle w:val="Normal"/>
+        <w:rPr/>
+      </w:pPr>
+      <w:r>
+        <w:rPr/>
+        <w:t>&gt;B.Ref</w:t>
+      </w:r>
+    </w:p>
+    <w:p>
+      <w:pPr>
+        <w:pStyle w:val="Normal"/>
+        <w:rPr/>
+      </w:pPr>
+      <w:r>
+        <w:rPr/>
+      </w:r>
+    </w:p>
+    <w:p>
+      <w:pPr>
+        <w:pStyle w:val="Normal"/>
+        <w:rPr/>
+      </w:pPr>
+      <w:r>
+        <w:rPr/>
+        <w:t>1 3012</w:t>
+      </w:r>
+    </w:p>
+    <w:p>
+      <w:pPr>
+        <w:pStyle w:val="Normal"/>
+        <w:rPr/>
+      </w:pPr>
+      <w:r>
+        <w:rPr/>
+        <w:t>&gt;C.ZM.2002.02ZM108.AB254141</w:t>
+      </w:r>
+    </w:p>
+    <w:p>
+      <w:pPr>
+        <w:pStyle w:val="Normal"/>
+        <w:rPr/>
+      </w:pPr>
+      <w:r>
+        <w:rPr/>
+      </w:r>
+    </w:p>
+    <w:p>
+      <w:pPr>
+        <w:pStyle w:val="Normal"/>
+        <w:rPr/>
+      </w:pPr>
+      <w:r>
+        <w:rPr/>
+      </w:r>
+    </w:p>
+    <w:p>
+      <w:pPr>
+        <w:pStyle w:val="Normal"/>
+        <w:rPr/>
+      </w:pPr>
+      <w:r>
+        <w:rPr/>
+      </w:r>
+    </w:p>
+    <w:p>
+      <w:pPr>
+        <w:pStyle w:val="Normal"/>
+        <w:rPr/>
+      </w:pPr>
+      <w:r>
+        <w:rPr/>
+        <w:t>1 3012</w:t>
+      </w:r>
+    </w:p>
+    <w:p>
+      <w:pPr>
+        <w:pStyle w:val="Normal"/>
+        <w:rPr/>
+      </w:pPr>
+      <w:r>
+        <w:rPr/>
+        <w:t>&gt;D.SN.1990.SE365.AB485648</w:t>
+      </w:r>
+    </w:p>
+    <w:p>
+      <w:pPr>
+        <w:pStyle w:val="Normal"/>
+        <w:rPr/>
+      </w:pPr>
+      <w:r>
+        <w:rPr/>
+      </w:r>
+    </w:p>
+    <w:p>
+      <w:pPr>
+        <w:pStyle w:val="Normal"/>
+        <w:rPr/>
+      </w:pPr>
+      <w:r>
+        <w:rPr/>
+        <w:t>1 3012</w:t>
+      </w:r>
+    </w:p>
+    <w:p>
+      <w:pPr>
+        <w:pStyle w:val="Normal"/>
+        <w:rPr/>
+      </w:pPr>
+      <w:r>
+        <w:rPr/>
+        <w:t>&gt;G.GH.2003.GHNJ175.AB231893</w:t>
       </w:r>
     </w:p>
     <w:p>
@@ -1067,12 +1659,12 @@
         <w:rPr/>
         <w:t>different subtypes of the virus (HIV-1</w:t>
       </w:r>
-      <w:bookmarkStart w:id="0" w:name="__DdeLink__156_1024011965"/>
+      <w:bookmarkStart w:id="1" w:name="__DdeLink__156_1024011965"/>
       <w:r>
         <w:rPr/>
         <w:t>-A-C-D-G</w:t>
       </w:r>
-      <w:bookmarkEnd w:id="0"/>
+      <w:bookmarkEnd w:id="1"/>
       <w:r>
         <w:rPr/>
         <w:t>) for all seeds</w:t>
@@ -1288,7 +1880,7 @@
                     </pic:cNvPicPr>
                   </pic:nvPicPr>
                   <pic:blipFill>
-                    <a:blip r:embed="rId9"/>
+                    <a:blip r:embed="rId11"/>
                     <a:stretch>
                       <a:fillRect/>
                     </a:stretch>
@@ -1842,98 +2434,6 @@
   <w:abstractNum w:abstractNumId="3">
     <w:lvl w:ilvl="0">
       <w:start w:val="1"/>
-      <w:numFmt w:val="none"/>
-      <w:suff w:val="nothing"/>
-      <w:lvlText w:val=""/>
-      <w:lvlJc w:val="left"/>
-      <w:pPr>
-        <w:ind w:left="432" w:hanging="432"/>
-      </w:pPr>
-    </w:lvl>
-    <w:lvl w:ilvl="1">
-      <w:start w:val="1"/>
-      <w:numFmt w:val="none"/>
-      <w:suff w:val="nothing"/>
-      <w:lvlText w:val=""/>
-      <w:lvlJc w:val="left"/>
-      <w:pPr>
-        <w:ind w:left="576" w:hanging="576"/>
-      </w:pPr>
-    </w:lvl>
-    <w:lvl w:ilvl="2">
-      <w:start w:val="1"/>
-      <w:numFmt w:val="none"/>
-      <w:suff w:val="nothing"/>
-      <w:lvlText w:val=""/>
-      <w:lvlJc w:val="left"/>
-      <w:pPr>
-        <w:ind w:left="720" w:hanging="720"/>
-      </w:pPr>
-    </w:lvl>
-    <w:lvl w:ilvl="3">
-      <w:start w:val="1"/>
-      <w:numFmt w:val="none"/>
-      <w:suff w:val="nothing"/>
-      <w:lvlText w:val=""/>
-      <w:lvlJc w:val="left"/>
-      <w:pPr>
-        <w:ind w:left="864" w:hanging="864"/>
-      </w:pPr>
-    </w:lvl>
-    <w:lvl w:ilvl="4">
-      <w:start w:val="1"/>
-      <w:numFmt w:val="none"/>
-      <w:suff w:val="nothing"/>
-      <w:lvlText w:val=""/>
-      <w:lvlJc w:val="left"/>
-      <w:pPr>
-        <w:ind w:left="1008" w:hanging="1008"/>
-      </w:pPr>
-    </w:lvl>
-    <w:lvl w:ilvl="5">
-      <w:start w:val="1"/>
-      <w:numFmt w:val="none"/>
-      <w:suff w:val="nothing"/>
-      <w:lvlText w:val=""/>
-      <w:lvlJc w:val="left"/>
-      <w:pPr>
-        <w:ind w:left="1152" w:hanging="1152"/>
-      </w:pPr>
-    </w:lvl>
-    <w:lvl w:ilvl="6">
-      <w:start w:val="1"/>
-      <w:numFmt w:val="none"/>
-      <w:suff w:val="nothing"/>
-      <w:lvlText w:val=""/>
-      <w:lvlJc w:val="left"/>
-      <w:pPr>
-        <w:ind w:left="1296" w:hanging="1296"/>
-      </w:pPr>
-    </w:lvl>
-    <w:lvl w:ilvl="7">
-      <w:start w:val="1"/>
-      <w:numFmt w:val="none"/>
-      <w:suff w:val="nothing"/>
-      <w:lvlText w:val=""/>
-      <w:lvlJc w:val="left"/>
-      <w:pPr>
-        <w:ind w:left="1440" w:hanging="1440"/>
-      </w:pPr>
-    </w:lvl>
-    <w:lvl w:ilvl="8">
-      <w:start w:val="1"/>
-      <w:numFmt w:val="none"/>
-      <w:suff w:val="nothing"/>
-      <w:lvlText w:val=""/>
-      <w:lvlJc w:val="left"/>
-      <w:pPr>
-        <w:ind w:left="1584" w:hanging="1584"/>
-      </w:pPr>
-    </w:lvl>
-  </w:abstractNum>
-  <w:abstractNum w:abstractNumId="4">
-    <w:lvl w:ilvl="0">
-      <w:start w:val="1"/>
       <w:numFmt w:val="bullet"/>
       <w:lvlText w:val=""/>
       <w:lvlJc w:val="left"/>
@@ -2077,7 +2577,7 @@
       </w:rPr>
     </w:lvl>
   </w:abstractNum>
-  <w:abstractNum w:abstractNumId="5">
+  <w:abstractNum w:abstractNumId="4">
     <w:lvl w:ilvl="0">
       <w:start w:val="1"/>
       <w:numFmt w:val="bullet"/>
@@ -2223,7 +2723,7 @@
       </w:rPr>
     </w:lvl>
   </w:abstractNum>
-  <w:abstractNum w:abstractNumId="6">
+  <w:abstractNum w:abstractNumId="5">
     <w:lvl w:ilvl="0">
       <w:start w:val="1"/>
       <w:numFmt w:val="none"/>
@@ -2356,9 +2856,6 @@
   </w:num>
   <w:num w:numId="5">
     <w:abstractNumId w:val="5"/>
-  </w:num>
-  <w:num w:numId="6">
-    <w:abstractNumId w:val="6"/>
   </w:num>
 </w:numbering>
 </file>
@@ -2401,6 +2898,13 @@
     <w:pPr/>
     <w:rPr/>
   </w:style>
+  <w:style w:type="paragraph" w:styleId="Heading2">
+    <w:name w:val="Heading 2"/>
+    <w:basedOn w:val="Heading"/>
+    <w:qFormat/>
+    <w:pPr/>
+    <w:rPr/>
+  </w:style>
   <w:style w:type="character" w:styleId="Bullets">
     <w:name w:val="Bullets"/>
     <w:qFormat/>
@@ -3041,6 +3545,258 @@
   </w:style>
   <w:style w:type="character" w:styleId="ListLabel90">
     <w:name w:val="ListLabel 90"/>
+    <w:qFormat/>
+    <w:rPr>
+      <w:rFonts w:cs="OpenSymbol"/>
+    </w:rPr>
+  </w:style>
+  <w:style w:type="character" w:styleId="ListLabel91">
+    <w:name w:val="ListLabel 91"/>
+    <w:qFormat/>
+    <w:rPr>
+      <w:rFonts w:cs="OpenSymbol"/>
+    </w:rPr>
+  </w:style>
+  <w:style w:type="character" w:styleId="ListLabel92">
+    <w:name w:val="ListLabel 92"/>
+    <w:qFormat/>
+    <w:rPr>
+      <w:rFonts w:cs="OpenSymbol"/>
+    </w:rPr>
+  </w:style>
+  <w:style w:type="character" w:styleId="ListLabel93">
+    <w:name w:val="ListLabel 93"/>
+    <w:qFormat/>
+    <w:rPr>
+      <w:rFonts w:cs="OpenSymbol"/>
+    </w:rPr>
+  </w:style>
+  <w:style w:type="character" w:styleId="ListLabel94">
+    <w:name w:val="ListLabel 94"/>
+    <w:qFormat/>
+    <w:rPr>
+      <w:rFonts w:cs="OpenSymbol"/>
+    </w:rPr>
+  </w:style>
+  <w:style w:type="character" w:styleId="ListLabel95">
+    <w:name w:val="ListLabel 95"/>
+    <w:qFormat/>
+    <w:rPr>
+      <w:rFonts w:cs="OpenSymbol"/>
+    </w:rPr>
+  </w:style>
+  <w:style w:type="character" w:styleId="ListLabel96">
+    <w:name w:val="ListLabel 96"/>
+    <w:qFormat/>
+    <w:rPr>
+      <w:rFonts w:cs="OpenSymbol"/>
+    </w:rPr>
+  </w:style>
+  <w:style w:type="character" w:styleId="ListLabel97">
+    <w:name w:val="ListLabel 97"/>
+    <w:qFormat/>
+    <w:rPr>
+      <w:rFonts w:cs="OpenSymbol"/>
+    </w:rPr>
+  </w:style>
+  <w:style w:type="character" w:styleId="ListLabel98">
+    <w:name w:val="ListLabel 98"/>
+    <w:qFormat/>
+    <w:rPr>
+      <w:rFonts w:cs="OpenSymbol"/>
+    </w:rPr>
+  </w:style>
+  <w:style w:type="character" w:styleId="ListLabel99">
+    <w:name w:val="ListLabel 99"/>
+    <w:qFormat/>
+    <w:rPr>
+      <w:rFonts w:cs="OpenSymbol"/>
+    </w:rPr>
+  </w:style>
+  <w:style w:type="character" w:styleId="ListLabel100">
+    <w:name w:val="ListLabel 100"/>
+    <w:qFormat/>
+    <w:rPr>
+      <w:rFonts w:cs="OpenSymbol"/>
+    </w:rPr>
+  </w:style>
+  <w:style w:type="character" w:styleId="ListLabel101">
+    <w:name w:val="ListLabel 101"/>
+    <w:qFormat/>
+    <w:rPr>
+      <w:rFonts w:cs="OpenSymbol"/>
+    </w:rPr>
+  </w:style>
+  <w:style w:type="character" w:styleId="ListLabel102">
+    <w:name w:val="ListLabel 102"/>
+    <w:qFormat/>
+    <w:rPr>
+      <w:rFonts w:cs="OpenSymbol"/>
+    </w:rPr>
+  </w:style>
+  <w:style w:type="character" w:styleId="ListLabel103">
+    <w:name w:val="ListLabel 103"/>
+    <w:qFormat/>
+    <w:rPr>
+      <w:rFonts w:cs="OpenSymbol"/>
+    </w:rPr>
+  </w:style>
+  <w:style w:type="character" w:styleId="ListLabel104">
+    <w:name w:val="ListLabel 104"/>
+    <w:qFormat/>
+    <w:rPr>
+      <w:rFonts w:cs="OpenSymbol"/>
+    </w:rPr>
+  </w:style>
+  <w:style w:type="character" w:styleId="ListLabel105">
+    <w:name w:val="ListLabel 105"/>
+    <w:qFormat/>
+    <w:rPr>
+      <w:rFonts w:cs="OpenSymbol"/>
+    </w:rPr>
+  </w:style>
+  <w:style w:type="character" w:styleId="ListLabel106">
+    <w:name w:val="ListLabel 106"/>
+    <w:qFormat/>
+    <w:rPr>
+      <w:rFonts w:cs="OpenSymbol"/>
+    </w:rPr>
+  </w:style>
+  <w:style w:type="character" w:styleId="ListLabel107">
+    <w:name w:val="ListLabel 107"/>
+    <w:qFormat/>
+    <w:rPr>
+      <w:rFonts w:cs="OpenSymbol"/>
+    </w:rPr>
+  </w:style>
+  <w:style w:type="character" w:styleId="ListLabel108">
+    <w:name w:val="ListLabel 108"/>
+    <w:qFormat/>
+    <w:rPr>
+      <w:rFonts w:cs="OpenSymbol"/>
+    </w:rPr>
+  </w:style>
+  <w:style w:type="character" w:styleId="ListLabel109">
+    <w:name w:val="ListLabel 109"/>
+    <w:qFormat/>
+    <w:rPr>
+      <w:rFonts w:cs="OpenSymbol"/>
+    </w:rPr>
+  </w:style>
+  <w:style w:type="character" w:styleId="ListLabel110">
+    <w:name w:val="ListLabel 110"/>
+    <w:qFormat/>
+    <w:rPr>
+      <w:rFonts w:cs="OpenSymbol"/>
+    </w:rPr>
+  </w:style>
+  <w:style w:type="character" w:styleId="ListLabel111">
+    <w:name w:val="ListLabel 111"/>
+    <w:qFormat/>
+    <w:rPr>
+      <w:rFonts w:cs="OpenSymbol"/>
+    </w:rPr>
+  </w:style>
+  <w:style w:type="character" w:styleId="ListLabel112">
+    <w:name w:val="ListLabel 112"/>
+    <w:qFormat/>
+    <w:rPr>
+      <w:rFonts w:cs="OpenSymbol"/>
+    </w:rPr>
+  </w:style>
+  <w:style w:type="character" w:styleId="ListLabel113">
+    <w:name w:val="ListLabel 113"/>
+    <w:qFormat/>
+    <w:rPr>
+      <w:rFonts w:cs="OpenSymbol"/>
+    </w:rPr>
+  </w:style>
+  <w:style w:type="character" w:styleId="ListLabel114">
+    <w:name w:val="ListLabel 114"/>
+    <w:qFormat/>
+    <w:rPr>
+      <w:rFonts w:cs="OpenSymbol"/>
+    </w:rPr>
+  </w:style>
+  <w:style w:type="character" w:styleId="ListLabel115">
+    <w:name w:val="ListLabel 115"/>
+    <w:qFormat/>
+    <w:rPr>
+      <w:rFonts w:cs="OpenSymbol"/>
+    </w:rPr>
+  </w:style>
+  <w:style w:type="character" w:styleId="ListLabel116">
+    <w:name w:val="ListLabel 116"/>
+    <w:qFormat/>
+    <w:rPr>
+      <w:rFonts w:cs="OpenSymbol"/>
+    </w:rPr>
+  </w:style>
+  <w:style w:type="character" w:styleId="ListLabel117">
+    <w:name w:val="ListLabel 117"/>
+    <w:qFormat/>
+    <w:rPr>
+      <w:rFonts w:cs="OpenSymbol"/>
+    </w:rPr>
+  </w:style>
+  <w:style w:type="character" w:styleId="ListLabel118">
+    <w:name w:val="ListLabel 118"/>
+    <w:qFormat/>
+    <w:rPr>
+      <w:rFonts w:cs="OpenSymbol"/>
+    </w:rPr>
+  </w:style>
+  <w:style w:type="character" w:styleId="ListLabel119">
+    <w:name w:val="ListLabel 119"/>
+    <w:qFormat/>
+    <w:rPr>
+      <w:rFonts w:cs="OpenSymbol"/>
+    </w:rPr>
+  </w:style>
+  <w:style w:type="character" w:styleId="ListLabel120">
+    <w:name w:val="ListLabel 120"/>
+    <w:qFormat/>
+    <w:rPr>
+      <w:rFonts w:cs="OpenSymbol"/>
+    </w:rPr>
+  </w:style>
+  <w:style w:type="character" w:styleId="ListLabel121">
+    <w:name w:val="ListLabel 121"/>
+    <w:qFormat/>
+    <w:rPr>
+      <w:rFonts w:cs="OpenSymbol"/>
+    </w:rPr>
+  </w:style>
+  <w:style w:type="character" w:styleId="ListLabel122">
+    <w:name w:val="ListLabel 122"/>
+    <w:qFormat/>
+    <w:rPr>
+      <w:rFonts w:cs="OpenSymbol"/>
+    </w:rPr>
+  </w:style>
+  <w:style w:type="character" w:styleId="ListLabel123">
+    <w:name w:val="ListLabel 123"/>
+    <w:qFormat/>
+    <w:rPr>
+      <w:rFonts w:cs="OpenSymbol"/>
+    </w:rPr>
+  </w:style>
+  <w:style w:type="character" w:styleId="ListLabel124">
+    <w:name w:val="ListLabel 124"/>
+    <w:qFormat/>
+    <w:rPr>
+      <w:rFonts w:cs="OpenSymbol"/>
+    </w:rPr>
+  </w:style>
+  <w:style w:type="character" w:styleId="ListLabel125">
+    <w:name w:val="ListLabel 125"/>
+    <w:qFormat/>
+    <w:rPr>
+      <w:rFonts w:cs="OpenSymbol"/>
+    </w:rPr>
+  </w:style>
+  <w:style w:type="character" w:styleId="ListLabel126">
+    <w:name w:val="ListLabel 126"/>
     <w:qFormat/>
     <w:rPr>
       <w:rFonts w:cs="OpenSymbol"/>
@@ -3111,5 +3867,12 @@
     <w:pPr/>
     <w:rPr/>
   </w:style>
+  <w:style w:type="paragraph" w:styleId="PreformattedText">
+    <w:name w:val="Preformatted Text"/>
+    <w:basedOn w:val="Normal"/>
+    <w:qFormat/>
+    <w:pPr/>
+    <w:rPr/>
+  </w:style>
 </w:styles>
 </file>
</xml_diff>